<commit_message>
ajout d'explications sir angular.json
</commit_message>
<xml_diff>
--- a/Angular/angular-101.docx
+++ b/Angular/angular-101.docx
@@ -6140,131 +6140,144 @@
           <w:sz w:val="20"/>
           <w:szCs w:val="20"/>
           <w:highlight w:val="yellow"/>
-        </w:rPr>
-      </w:pPr>
-      <w:proofErr w:type="spellStart"/>
+          <w:lang w:val="en-CA"/>
+        </w:rPr>
+      </w:pPr>
       <w:r>
         <w:rPr>
           <w:rFonts w:ascii="Consolas" w:hAnsi="Consolas"/>
           <w:sz w:val="20"/>
           <w:szCs w:val="20"/>
           <w:highlight w:val="yellow"/>
-        </w:rPr>
-        <w:t>Remove</w:t>
-      </w:r>
-      <w:proofErr w:type="spellEnd"/>
+          <w:lang w:val="en-CA"/>
+        </w:rPr>
+        <w:t>Remove-Item "$</w:t>
+      </w:r>
+      <w:proofErr w:type="spellStart"/>
+      <w:proofErr w:type="gramStart"/>
       <w:r>
         <w:rPr>
           <w:rFonts w:ascii="Consolas" w:hAnsi="Consolas"/>
           <w:sz w:val="20"/>
           <w:szCs w:val="20"/>
           <w:highlight w:val="yellow"/>
-        </w:rPr>
-        <w:t>-Item "$</w:t>
-      </w:r>
-      <w:proofErr w:type="spellStart"/>
-      <w:proofErr w:type="gramStart"/>
+          <w:lang w:val="en-CA"/>
+        </w:rPr>
+        <w:t>env:ProgramFiles</w:t>
+      </w:r>
+      <w:proofErr w:type="spellEnd"/>
+      <w:proofErr w:type="gramEnd"/>
       <w:r>
         <w:rPr>
           <w:rFonts w:ascii="Consolas" w:hAnsi="Consolas"/>
           <w:sz w:val="20"/>
           <w:szCs w:val="20"/>
           <w:highlight w:val="yellow"/>
-        </w:rPr>
-        <w:t>env:ProgramFiles</w:t>
-      </w:r>
-      <w:proofErr w:type="spellEnd"/>
-      <w:proofErr w:type="gramEnd"/>
+          <w:lang w:val="en-CA"/>
+        </w:rPr>
+        <w:t>\</w:t>
+      </w:r>
+      <w:proofErr w:type="spellStart"/>
       <w:r>
         <w:rPr>
           <w:rFonts w:ascii="Consolas" w:hAnsi="Consolas"/>
           <w:sz w:val="20"/>
           <w:szCs w:val="20"/>
           <w:highlight w:val="yellow"/>
-        </w:rPr>
-        <w:t>\</w:t>
-      </w:r>
-      <w:proofErr w:type="spellStart"/>
+          <w:lang w:val="en-CA"/>
+        </w:rPr>
+        <w:t>nodejs</w:t>
+      </w:r>
+      <w:proofErr w:type="spellEnd"/>
       <w:r>
         <w:rPr>
           <w:rFonts w:ascii="Consolas" w:hAnsi="Consolas"/>
           <w:sz w:val="20"/>
           <w:szCs w:val="20"/>
           <w:highlight w:val="yellow"/>
-        </w:rPr>
-        <w:t>nodejs</w:t>
-      </w:r>
-      <w:proofErr w:type="spellEnd"/>
+          <w:lang w:val="en-CA"/>
+        </w:rPr>
+        <w:t>" -Recurse -Force -</w:t>
+      </w:r>
+      <w:proofErr w:type="spellStart"/>
       <w:r>
         <w:rPr>
           <w:rFonts w:ascii="Consolas" w:hAnsi="Consolas"/>
           <w:sz w:val="20"/>
           <w:szCs w:val="20"/>
           <w:highlight w:val="yellow"/>
-        </w:rPr>
-        <w:t>" -</w:t>
-      </w:r>
-      <w:proofErr w:type="spellStart"/>
+          <w:lang w:val="en-CA"/>
+        </w:rPr>
+        <w:t>ErrorAction</w:t>
+      </w:r>
+      <w:proofErr w:type="spellEnd"/>
       <w:r>
         <w:rPr>
           <w:rFonts w:ascii="Consolas" w:hAnsi="Consolas"/>
           <w:sz w:val="20"/>
           <w:szCs w:val="20"/>
           <w:highlight w:val="yellow"/>
-        </w:rPr>
-        <w:t>Recurse</w:t>
-      </w:r>
-      <w:proofErr w:type="spellEnd"/>
+          <w:lang w:val="en-CA"/>
+        </w:rPr>
+        <w:t xml:space="preserve"> </w:t>
+      </w:r>
+      <w:proofErr w:type="spellStart"/>
       <w:r>
         <w:rPr>
           <w:rFonts w:ascii="Consolas" w:hAnsi="Consolas"/>
           <w:sz w:val="20"/>
           <w:szCs w:val="20"/>
           <w:highlight w:val="yellow"/>
-        </w:rPr>
-        <w:t xml:space="preserve"> -Force -</w:t>
-      </w:r>
-      <w:proofErr w:type="spellStart"/>
-      <w:r>
+          <w:lang w:val="en-CA"/>
+        </w:rPr>
+        <w:t>SilentlyContinue</w:t>
+      </w:r>
+      <w:proofErr w:type="spellEnd"/>
+    </w:p>
+    <w:p>
+      <w:pPr>
         <w:rPr>
           <w:rFonts w:ascii="Consolas" w:hAnsi="Consolas"/>
           <w:sz w:val="20"/>
           <w:szCs w:val="20"/>
           <w:highlight w:val="yellow"/>
-        </w:rPr>
-        <w:t>ErrorAction</w:t>
-      </w:r>
-      <w:proofErr w:type="spellEnd"/>
+          <w:lang w:val="en-CA"/>
+        </w:rPr>
+      </w:pPr>
       <w:r>
         <w:rPr>
           <w:rFonts w:ascii="Consolas" w:hAnsi="Consolas"/>
           <w:sz w:val="20"/>
           <w:szCs w:val="20"/>
           <w:highlight w:val="yellow"/>
-        </w:rPr>
-        <w:t xml:space="preserve"> </w:t>
-      </w:r>
-      <w:proofErr w:type="spellStart"/>
+          <w:lang w:val="en-CA"/>
+        </w:rPr>
+        <w:t>Remove-Item "$</w:t>
+      </w:r>
+      <w:proofErr w:type="spellStart"/>
+      <w:proofErr w:type="gramStart"/>
       <w:r>
         <w:rPr>
           <w:rFonts w:ascii="Consolas" w:hAnsi="Consolas"/>
           <w:sz w:val="20"/>
           <w:szCs w:val="20"/>
           <w:highlight w:val="yellow"/>
-        </w:rPr>
-        <w:t>SilentlyContinue</w:t>
-      </w:r>
-      <w:proofErr w:type="spellEnd"/>
-    </w:p>
-    <w:p>
-      <w:pPr>
+          <w:lang w:val="en-CA"/>
+        </w:rPr>
+        <w:t>env:APPDATA</w:t>
+      </w:r>
+      <w:proofErr w:type="spellEnd"/>
+      <w:proofErr w:type="gramEnd"/>
+      <w:r>
         <w:rPr>
           <w:rFonts w:ascii="Consolas" w:hAnsi="Consolas"/>
           <w:sz w:val="20"/>
           <w:szCs w:val="20"/>
           <w:highlight w:val="yellow"/>
-        </w:rPr>
-      </w:pPr>
+          <w:lang w:val="en-CA"/>
+        </w:rPr>
+        <w:t>\</w:t>
+      </w:r>
       <w:proofErr w:type="spellStart"/>
       <w:r>
         <w:rPr>
@@ -6272,8 +6285,9 @@
           <w:sz w:val="20"/>
           <w:szCs w:val="20"/>
           <w:highlight w:val="yellow"/>
-        </w:rPr>
-        <w:t>Remove</w:t>
+          <w:lang w:val="en-CA"/>
+        </w:rPr>
+        <w:t>npm</w:t>
       </w:r>
       <w:proofErr w:type="spellEnd"/>
       <w:r>
@@ -6282,30 +6296,31 @@
           <w:sz w:val="20"/>
           <w:szCs w:val="20"/>
           <w:highlight w:val="yellow"/>
-        </w:rPr>
-        <w:t>-Item "$</w:t>
-      </w:r>
-      <w:proofErr w:type="spellStart"/>
-      <w:proofErr w:type="gramStart"/>
+          <w:lang w:val="en-CA"/>
+        </w:rPr>
+        <w:t>" -Recurse -Force -</w:t>
+      </w:r>
+      <w:proofErr w:type="spellStart"/>
       <w:r>
         <w:rPr>
           <w:rFonts w:ascii="Consolas" w:hAnsi="Consolas"/>
           <w:sz w:val="20"/>
           <w:szCs w:val="20"/>
           <w:highlight w:val="yellow"/>
-        </w:rPr>
-        <w:t>env:APPDATA</w:t>
-      </w:r>
-      <w:proofErr w:type="spellEnd"/>
-      <w:proofErr w:type="gramEnd"/>
+          <w:lang w:val="en-CA"/>
+        </w:rPr>
+        <w:t>ErrorAction</w:t>
+      </w:r>
+      <w:proofErr w:type="spellEnd"/>
       <w:r>
         <w:rPr>
           <w:rFonts w:ascii="Consolas" w:hAnsi="Consolas"/>
           <w:sz w:val="20"/>
           <w:szCs w:val="20"/>
           <w:highlight w:val="yellow"/>
-        </w:rPr>
-        <w:t>\</w:t>
+          <w:lang w:val="en-CA"/>
+        </w:rPr>
+        <w:t xml:space="preserve"> </w:t>
       </w:r>
       <w:proofErr w:type="spellStart"/>
       <w:r>
@@ -6314,66 +6329,7 @@
           <w:sz w:val="20"/>
           <w:szCs w:val="20"/>
           <w:highlight w:val="yellow"/>
-        </w:rPr>
-        <w:t>npm</w:t>
-      </w:r>
-      <w:proofErr w:type="spellEnd"/>
-      <w:r>
-        <w:rPr>
-          <w:rFonts w:ascii="Consolas" w:hAnsi="Consolas"/>
-          <w:sz w:val="20"/>
-          <w:szCs w:val="20"/>
-          <w:highlight w:val="yellow"/>
-        </w:rPr>
-        <w:t>" -</w:t>
-      </w:r>
-      <w:proofErr w:type="spellStart"/>
-      <w:r>
-        <w:rPr>
-          <w:rFonts w:ascii="Consolas" w:hAnsi="Consolas"/>
-          <w:sz w:val="20"/>
-          <w:szCs w:val="20"/>
-          <w:highlight w:val="yellow"/>
-        </w:rPr>
-        <w:t>Recurse</w:t>
-      </w:r>
-      <w:proofErr w:type="spellEnd"/>
-      <w:r>
-        <w:rPr>
-          <w:rFonts w:ascii="Consolas" w:hAnsi="Consolas"/>
-          <w:sz w:val="20"/>
-          <w:szCs w:val="20"/>
-          <w:highlight w:val="yellow"/>
-        </w:rPr>
-        <w:t xml:space="preserve"> -Force -</w:t>
-      </w:r>
-      <w:proofErr w:type="spellStart"/>
-      <w:r>
-        <w:rPr>
-          <w:rFonts w:ascii="Consolas" w:hAnsi="Consolas"/>
-          <w:sz w:val="20"/>
-          <w:szCs w:val="20"/>
-          <w:highlight w:val="yellow"/>
-        </w:rPr>
-        <w:t>ErrorAction</w:t>
-      </w:r>
-      <w:proofErr w:type="spellEnd"/>
-      <w:r>
-        <w:rPr>
-          <w:rFonts w:ascii="Consolas" w:hAnsi="Consolas"/>
-          <w:sz w:val="20"/>
-          <w:szCs w:val="20"/>
-          <w:highlight w:val="yellow"/>
-        </w:rPr>
-        <w:t xml:space="preserve"> </w:t>
-      </w:r>
-      <w:proofErr w:type="spellStart"/>
-      <w:r>
-        <w:rPr>
-          <w:rFonts w:ascii="Consolas" w:hAnsi="Consolas"/>
-          <w:sz w:val="20"/>
-          <w:szCs w:val="20"/>
-          <w:highlight w:val="yellow"/>
+          <w:lang w:val="en-CA"/>
         </w:rPr>
         <w:t>SilentlyContinue</w:t>
       </w:r>
@@ -7463,16 +7419,8 @@
         <w:rPr>
           <w:highlight w:val="yellow"/>
         </w:rPr>
-        <w:t xml:space="preserve"> </w:t>
-      </w:r>
-      <w:proofErr w:type="spellStart"/>
-      <w:r>
-        <w:rPr>
-          <w:highlight w:val="yellow"/>
-        </w:rPr>
-        <w:t>node</w:t>
-      </w:r>
-      <w:proofErr w:type="spellEnd"/>
+        <w:t xml:space="preserve"> node</w:t>
+      </w:r>
       <w:r>
         <w:t xml:space="preserve">              </w:t>
       </w:r>
@@ -19612,7 +19560,7 @@
     <w:p>
       <w:r>
         <w:pict w14:anchorId="0F156539">
-          <v:rect id="_x0000_i1052" style="width:0;height:1.5pt" o:hralign="center" o:hrstd="t" o:hr="t" fillcolor="#a0a0a0" stroked="f"/>
+          <v:rect id="_x0000_i1040" style="width:0;height:1.5pt" o:hralign="center" o:hrstd="t" o:hr="t" fillcolor="#a0a0a0" stroked="f"/>
         </w:pict>
       </w:r>
     </w:p>
@@ -19640,50 +19588,49 @@
       </w:r>
     </w:p>
     <w:p>
-      <w:proofErr w:type="spellStart"/>
-      <w:proofErr w:type="gramStart"/>
-      <w:r>
-        <w:t>json</w:t>
-      </w:r>
-      <w:proofErr w:type="spellEnd"/>
-      <w:proofErr w:type="gramEnd"/>
-    </w:p>
-    <w:p>
-      <w:proofErr w:type="spellStart"/>
-      <w:r>
-        <w:t>CopierModifier</w:t>
-      </w:r>
-      <w:proofErr w:type="spellEnd"/>
-    </w:p>
-    <w:p>
-      <w:r>
+      <w:pPr>
+        <w:rPr>
+          <w:sz w:val="10"/>
+          <w:szCs w:val="10"/>
+        </w:rPr>
+      </w:pPr>
+      <w:r>
+        <w:rPr>
+          <w:sz w:val="10"/>
+          <w:szCs w:val="10"/>
+        </w:rPr>
         <w:t>{</w:t>
       </w:r>
     </w:p>
     <w:p>
       <w:pPr>
         <w:rPr>
+          <w:sz w:val="10"/>
+          <w:szCs w:val="10"/>
           <w:lang w:val="en-CA"/>
         </w:rPr>
       </w:pPr>
       <w:r>
-        <w:t xml:space="preserve">  </w:t>
-      </w:r>
-      <w:r>
-        <w:rPr>
+        <w:rPr>
+          <w:sz w:val="10"/>
+          <w:szCs w:val="10"/>
           <w:lang w:val="en-CA"/>
         </w:rPr>
-        <w:t>"projects": {</w:t>
-      </w:r>
-    </w:p>
-    <w:p>
-      <w:pPr>
-        <w:rPr>
+        <w:t xml:space="preserve">  "projects": {</w:t>
+      </w:r>
+    </w:p>
+    <w:p>
+      <w:pPr>
+        <w:rPr>
+          <w:sz w:val="10"/>
+          <w:szCs w:val="10"/>
           <w:lang w:val="en-CA"/>
         </w:rPr>
       </w:pPr>
       <w:r>
         <w:rPr>
+          <w:sz w:val="10"/>
+          <w:szCs w:val="10"/>
           <w:lang w:val="en-CA"/>
         </w:rPr>
         <w:t xml:space="preserve">    "code-pulse": {</w:t>
@@ -19692,11 +19639,15 @@
     <w:p>
       <w:pPr>
         <w:rPr>
+          <w:sz w:val="10"/>
+          <w:szCs w:val="10"/>
           <w:lang w:val="en-CA"/>
         </w:rPr>
       </w:pPr>
       <w:r>
         <w:rPr>
+          <w:sz w:val="10"/>
+          <w:szCs w:val="10"/>
           <w:lang w:val="en-CA"/>
         </w:rPr>
         <w:t xml:space="preserve">      "architect": {</w:t>
@@ -19705,11 +19656,15 @@
     <w:p>
       <w:pPr>
         <w:rPr>
+          <w:sz w:val="10"/>
+          <w:szCs w:val="10"/>
           <w:lang w:val="en-CA"/>
         </w:rPr>
       </w:pPr>
       <w:r>
         <w:rPr>
+          <w:sz w:val="10"/>
+          <w:szCs w:val="10"/>
           <w:lang w:val="en-CA"/>
         </w:rPr>
         <w:t xml:space="preserve">        "build": {</w:t>
@@ -19718,11 +19673,15 @@
     <w:p>
       <w:pPr>
         <w:rPr>
+          <w:sz w:val="10"/>
+          <w:szCs w:val="10"/>
           <w:lang w:val="en-CA"/>
         </w:rPr>
       </w:pPr>
       <w:r>
         <w:rPr>
+          <w:sz w:val="10"/>
+          <w:szCs w:val="10"/>
           <w:lang w:val="en-CA"/>
         </w:rPr>
         <w:t xml:space="preserve">          "options": {</w:t>
@@ -19731,85 +19690,241 @@
     <w:p>
       <w:pPr>
         <w:rPr>
+          <w:sz w:val="10"/>
+          <w:szCs w:val="10"/>
           <w:lang w:val="en-CA"/>
         </w:rPr>
       </w:pPr>
       <w:r>
         <w:rPr>
+          <w:sz w:val="10"/>
+          <w:szCs w:val="10"/>
           <w:lang w:val="en-CA"/>
         </w:rPr>
         <w:t xml:space="preserve">            "outputPath": "dist/code-pulse",</w:t>
       </w:r>
     </w:p>
     <w:p>
-      <w:r>
-        <w:rPr>
+      <w:pPr>
+        <w:rPr>
+          <w:sz w:val="10"/>
+          <w:szCs w:val="10"/>
           <w:lang w:val="en-CA"/>
         </w:rPr>
+      </w:pPr>
+      <w:r>
+        <w:rPr>
+          <w:sz w:val="10"/>
+          <w:szCs w:val="10"/>
+          <w:lang w:val="en-CA"/>
+        </w:rPr>
+        <w:t xml:space="preserve">            "index": "</w:t>
+      </w:r>
+      <w:proofErr w:type="spellStart"/>
+      <w:r>
+        <w:rPr>
+          <w:sz w:val="10"/>
+          <w:szCs w:val="10"/>
+          <w:lang w:val="en-CA"/>
+        </w:rPr>
+        <w:t>src</w:t>
+      </w:r>
+      <w:proofErr w:type="spellEnd"/>
+      <w:r>
+        <w:rPr>
+          <w:sz w:val="10"/>
+          <w:szCs w:val="10"/>
+          <w:lang w:val="en-CA"/>
+        </w:rPr>
+        <w:t>/index.html",</w:t>
+      </w:r>
+    </w:p>
+    <w:p>
+      <w:pPr>
+        <w:rPr>
+          <w:sz w:val="10"/>
+          <w:szCs w:val="10"/>
+          <w:lang w:val="en-CA"/>
+        </w:rPr>
+      </w:pPr>
+      <w:r>
+        <w:rPr>
+          <w:sz w:val="10"/>
+          <w:szCs w:val="10"/>
+          <w:lang w:val="en-CA"/>
+        </w:rPr>
+        <w:t xml:space="preserve">            "main": "</w:t>
+      </w:r>
+      <w:proofErr w:type="spellStart"/>
+      <w:r>
+        <w:rPr>
+          <w:sz w:val="10"/>
+          <w:szCs w:val="10"/>
+          <w:lang w:val="en-CA"/>
+        </w:rPr>
+        <w:t>src</w:t>
+      </w:r>
+      <w:proofErr w:type="spellEnd"/>
+      <w:r>
+        <w:rPr>
+          <w:sz w:val="10"/>
+          <w:szCs w:val="10"/>
+          <w:lang w:val="en-CA"/>
+        </w:rPr>
+        <w:t>/</w:t>
+      </w:r>
+      <w:proofErr w:type="spellStart"/>
+      <w:r>
+        <w:rPr>
+          <w:sz w:val="10"/>
+          <w:szCs w:val="10"/>
+          <w:lang w:val="en-CA"/>
+        </w:rPr>
+        <w:t>main.ts</w:t>
+      </w:r>
+      <w:proofErr w:type="spellEnd"/>
+      <w:r>
+        <w:rPr>
+          <w:sz w:val="10"/>
+          <w:szCs w:val="10"/>
+          <w:lang w:val="en-CA"/>
+        </w:rPr>
+        <w:t>",</w:t>
+      </w:r>
+    </w:p>
+    <w:p>
+      <w:pPr>
+        <w:rPr>
+          <w:sz w:val="10"/>
+          <w:szCs w:val="10"/>
+        </w:rPr>
+      </w:pPr>
+      <w:r>
+        <w:rPr>
+          <w:sz w:val="10"/>
+          <w:szCs w:val="10"/>
+          <w:lang w:val="en-CA"/>
+        </w:rPr>
         <w:t xml:space="preserve">            </w:t>
       </w:r>
       <w:r>
-        <w:t>"index": "src/index.html",</w:t>
+        <w:rPr>
+          <w:sz w:val="10"/>
+          <w:szCs w:val="10"/>
+        </w:rPr>
+        <w:t>"styles": ["src/styles.css"],</w:t>
+      </w:r>
+    </w:p>
+    <w:p>
+      <w:pPr>
+        <w:rPr>
+          <w:sz w:val="10"/>
+          <w:szCs w:val="10"/>
+        </w:rPr>
+      </w:pPr>
+      <w:r>
+        <w:rPr>
+          <w:sz w:val="10"/>
+          <w:szCs w:val="10"/>
+        </w:rPr>
+        <w:t xml:space="preserve">            "assets": ["src/assets"]</w:t>
+      </w:r>
+    </w:p>
+    <w:p>
+      <w:pPr>
+        <w:rPr>
+          <w:sz w:val="10"/>
+          <w:szCs w:val="10"/>
+        </w:rPr>
+      </w:pPr>
+      <w:r>
+        <w:rPr>
+          <w:sz w:val="10"/>
+          <w:szCs w:val="10"/>
+        </w:rPr>
+        <w:t xml:space="preserve">          }</w:t>
+      </w:r>
+    </w:p>
+    <w:p>
+      <w:pPr>
+        <w:rPr>
+          <w:sz w:val="10"/>
+          <w:szCs w:val="10"/>
+        </w:rPr>
+      </w:pPr>
+      <w:r>
+        <w:rPr>
+          <w:sz w:val="10"/>
+          <w:szCs w:val="10"/>
+        </w:rPr>
+        <w:t xml:space="preserve">        }</w:t>
+      </w:r>
+    </w:p>
+    <w:p>
+      <w:pPr>
+        <w:rPr>
+          <w:sz w:val="10"/>
+          <w:szCs w:val="10"/>
+        </w:rPr>
+      </w:pPr>
+      <w:r>
+        <w:rPr>
+          <w:sz w:val="10"/>
+          <w:szCs w:val="10"/>
+        </w:rPr>
+        <w:t xml:space="preserve">      }</w:t>
+      </w:r>
+    </w:p>
+    <w:p>
+      <w:pPr>
+        <w:rPr>
+          <w:sz w:val="10"/>
+          <w:szCs w:val="10"/>
+        </w:rPr>
+      </w:pPr>
+      <w:r>
+        <w:rPr>
+          <w:sz w:val="10"/>
+          <w:szCs w:val="10"/>
+        </w:rPr>
+        <w:t xml:space="preserve">    }</w:t>
+      </w:r>
+    </w:p>
+    <w:p>
+      <w:pPr>
+        <w:rPr>
+          <w:sz w:val="10"/>
+          <w:szCs w:val="10"/>
+        </w:rPr>
+      </w:pPr>
+      <w:r>
+        <w:rPr>
+          <w:sz w:val="10"/>
+          <w:szCs w:val="10"/>
+        </w:rPr>
+        <w:t xml:space="preserve">  }</w:t>
+      </w:r>
+    </w:p>
+    <w:p>
+      <w:pPr>
+        <w:rPr>
+          <w:sz w:val="10"/>
+          <w:szCs w:val="10"/>
+        </w:rPr>
+      </w:pPr>
+      <w:r>
+        <w:rPr>
+          <w:sz w:val="10"/>
+          <w:szCs w:val="10"/>
+        </w:rPr>
+        <w:t>}</w:t>
       </w:r>
     </w:p>
     <w:p>
       <w:r>
         <w:lastRenderedPageBreak/>
-        <w:t xml:space="preserve">            "main": "src/</w:t>
-      </w:r>
-      <w:proofErr w:type="spellStart"/>
-      <w:r>
-        <w:t>main.ts</w:t>
-      </w:r>
-      <w:proofErr w:type="spellEnd"/>
-      <w:r>
-        <w:t>",</w:t>
-      </w:r>
-    </w:p>
-    <w:p>
-      <w:r>
-        <w:t xml:space="preserve">            "styles": ["src/styles.css"],</w:t>
-      </w:r>
-    </w:p>
-    <w:p>
-      <w:r>
-        <w:t xml:space="preserve">            "assets": ["src/assets"]</w:t>
-      </w:r>
-    </w:p>
-    <w:p>
-      <w:r>
-        <w:t xml:space="preserve">          }</w:t>
-      </w:r>
-    </w:p>
-    <w:p>
-      <w:r>
-        <w:t xml:space="preserve">        }</w:t>
-      </w:r>
-    </w:p>
-    <w:p>
-      <w:r>
-        <w:t xml:space="preserve">      }</w:t>
-      </w:r>
-    </w:p>
-    <w:p>
-      <w:r>
-        <w:t xml:space="preserve">    }</w:t>
-      </w:r>
-    </w:p>
-    <w:p>
-      <w:r>
-        <w:t xml:space="preserve">  }</w:t>
-      </w:r>
-    </w:p>
-    <w:p>
-      <w:r>
-        <w:t>}</w:t>
-      </w:r>
-    </w:p>
-    <w:p>
-      <w:r>
         <w:pict w14:anchorId="42D8FD0B">
-          <v:rect id="_x0000_i1053" style="width:0;height:1.5pt" o:hralign="center" o:hrstd="t" o:hr="t" fillcolor="#a0a0a0" stroked="f"/>
+          <v:rect id="_x0000_i1041" style="width:0;height:1.5pt" o:hralign="center" o:hrstd="t" o:hr="t" fillcolor="#a0a0a0" stroked="f"/>
         </w:pict>
       </w:r>
     </w:p>
@@ -25962,6 +26077,7 @@
   <w:style w:type="character" w:default="1" w:styleId="Policepardfaut">
     <w:name w:val="Default Paragraph Font"/>
     <w:uiPriority w:val="1"/>
+    <w:semiHidden/>
     <w:unhideWhenUsed/>
   </w:style>
   <w:style w:type="table" w:default="1" w:styleId="TableauNormal">

</xml_diff>